<commit_message>
Versão do Projeto 2
</commit_message>
<xml_diff>
--- a/senai python - Bruna Olivieri.docx
+++ b/senai python - Bruna Olivieri.docx
@@ -25,8 +25,6 @@
         </w:rPr>
         <w:t>Bruna Olivieri</w:t>
       </w:r>
-      <w:bookmarkStart w:id="0" w:name="_GoBack"/>
-      <w:bookmarkEnd w:id="0"/>
     </w:p>
     <w:p>
       <w:pPr>
@@ -8215,7 +8213,6 @@
         </w:rPr>
       </w:pPr>
       <w:proofErr w:type="spellStart"/>
-      <w:proofErr w:type="gramStart"/>
       <w:r>
         <w:rPr>
           <w:rFonts w:ascii="Consolas" w:hAnsi="Consolas"/>
@@ -8231,16 +8228,7 @@
           <w:sz w:val="24"/>
           <w:szCs w:val="24"/>
         </w:rPr>
-        <w:t>(</w:t>
-      </w:r>
-      <w:proofErr w:type="gramEnd"/>
-      <w:r>
-        <w:rPr>
-          <w:rFonts w:ascii="Consolas" w:hAnsi="Consolas"/>
-          <w:sz w:val="24"/>
-          <w:szCs w:val="24"/>
-        </w:rPr>
-        <w:t>)</w:t>
+        <w:t>()</w:t>
       </w:r>
     </w:p>
     <w:p>
@@ -8695,7 +8683,6 @@
         <w:t xml:space="preserve"> </w:t>
       </w:r>
       <w:proofErr w:type="spellStart"/>
-      <w:proofErr w:type="gramStart"/>
       <w:r>
         <w:rPr>
           <w:rFonts w:ascii="Consolas" w:hAnsi="Consolas"/>
@@ -8713,7 +8700,6 @@
         </w:rPr>
         <w:t xml:space="preserve"> .</w:t>
       </w:r>
-      <w:proofErr w:type="gramEnd"/>
     </w:p>
     <w:p>
       <w:pPr>
@@ -9009,30 +8995,628 @@
           <w:sz w:val="24"/>
           <w:szCs w:val="24"/>
         </w:rPr>
-        <w:t xml:space="preserve"> máster (voltar para o presente)</w:t>
-      </w:r>
-    </w:p>
-    <w:p>
-      <w:pPr>
-        <w:spacing w:line="360" w:lineRule="auto"/>
-        <w:jc w:val="both"/>
-        <w:rPr>
-          <w:rFonts w:ascii="Consolas" w:hAnsi="Consolas"/>
-          <w:sz w:val="24"/>
-          <w:szCs w:val="24"/>
-        </w:rPr>
-      </w:pPr>
-    </w:p>
-    <w:p>
-      <w:pPr>
-        <w:spacing w:line="360" w:lineRule="auto"/>
-        <w:jc w:val="both"/>
-        <w:rPr>
-          <w:rFonts w:ascii="Consolas" w:hAnsi="Consolas"/>
-          <w:sz w:val="24"/>
-          <w:szCs w:val="24"/>
-        </w:rPr>
-      </w:pPr>
+        <w:t xml:space="preserve"> </w:t>
+      </w:r>
+      <w:proofErr w:type="spellStart"/>
+      <w:r>
+        <w:rPr>
+          <w:rFonts w:ascii="Consolas" w:hAnsi="Consolas"/>
+          <w:sz w:val="24"/>
+          <w:szCs w:val="24"/>
+        </w:rPr>
+        <w:t>m</w:t>
+      </w:r>
+      <w:r>
+        <w:rPr>
+          <w:rFonts w:ascii="Consolas" w:hAnsi="Consolas"/>
+          <w:sz w:val="24"/>
+          <w:szCs w:val="24"/>
+        </w:rPr>
+        <w:t>a</w:t>
+      </w:r>
+      <w:r>
+        <w:rPr>
+          <w:rFonts w:ascii="Consolas" w:hAnsi="Consolas"/>
+          <w:sz w:val="24"/>
+          <w:szCs w:val="24"/>
+        </w:rPr>
+        <w:t>ster</w:t>
+      </w:r>
+      <w:proofErr w:type="spellEnd"/>
+      <w:r>
+        <w:rPr>
+          <w:rFonts w:ascii="Consolas" w:hAnsi="Consolas"/>
+          <w:sz w:val="24"/>
+          <w:szCs w:val="24"/>
+        </w:rPr>
+        <w:t xml:space="preserve"> (voltar para o presente)</w:t>
+      </w:r>
+    </w:p>
+    <w:p>
+      <w:pPr>
+        <w:spacing w:line="360" w:lineRule="auto"/>
+        <w:jc w:val="both"/>
+        <w:rPr>
+          <w:rFonts w:ascii="Consolas" w:hAnsi="Consolas"/>
+          <w:sz w:val="24"/>
+          <w:szCs w:val="24"/>
+        </w:rPr>
+      </w:pPr>
+      <w:proofErr w:type="spellStart"/>
+      <w:r>
+        <w:rPr>
+          <w:rFonts w:ascii="Consolas" w:hAnsi="Consolas"/>
+          <w:sz w:val="24"/>
+          <w:szCs w:val="24"/>
+        </w:rPr>
+        <w:t>git</w:t>
+      </w:r>
+      <w:proofErr w:type="spellEnd"/>
+      <w:r>
+        <w:rPr>
+          <w:rFonts w:ascii="Consolas" w:hAnsi="Consolas"/>
+          <w:sz w:val="24"/>
+          <w:szCs w:val="24"/>
+        </w:rPr>
+        <w:t xml:space="preserve"> </w:t>
+      </w:r>
+      <w:proofErr w:type="spellStart"/>
+      <w:r>
+        <w:rPr>
+          <w:rFonts w:ascii="Consolas" w:hAnsi="Consolas"/>
+          <w:sz w:val="24"/>
+          <w:szCs w:val="24"/>
+        </w:rPr>
+        <w:t>remote</w:t>
+      </w:r>
+      <w:proofErr w:type="spellEnd"/>
+      <w:r>
+        <w:rPr>
+          <w:rFonts w:ascii="Consolas" w:hAnsi="Consolas"/>
+          <w:sz w:val="24"/>
+          <w:szCs w:val="24"/>
+        </w:rPr>
+        <w:t xml:space="preserve"> -v</w:t>
+      </w:r>
+      <w:r>
+        <w:rPr>
+          <w:rFonts w:ascii="Consolas" w:hAnsi="Consolas"/>
+          <w:sz w:val="24"/>
+          <w:szCs w:val="24"/>
+        </w:rPr>
+        <w:t xml:space="preserve"> (configuração do repositório remoto</w:t>
+      </w:r>
+      <w:r>
+        <w:rPr>
+          <w:rFonts w:ascii="Consolas" w:hAnsi="Consolas"/>
+          <w:sz w:val="24"/>
+          <w:szCs w:val="24"/>
+        </w:rPr>
+        <w:t xml:space="preserve"> / caminho do repositório remoto</w:t>
+      </w:r>
+      <w:r>
+        <w:rPr>
+          <w:rFonts w:ascii="Consolas" w:hAnsi="Consolas"/>
+          <w:sz w:val="24"/>
+          <w:szCs w:val="24"/>
+        </w:rPr>
+        <w:t>)</w:t>
+      </w:r>
+    </w:p>
+    <w:p>
+      <w:pPr>
+        <w:spacing w:line="360" w:lineRule="auto"/>
+        <w:jc w:val="both"/>
+        <w:rPr>
+          <w:rFonts w:ascii="Consolas" w:hAnsi="Consolas"/>
+          <w:sz w:val="24"/>
+          <w:szCs w:val="24"/>
+        </w:rPr>
+      </w:pPr>
+      <w:proofErr w:type="spellStart"/>
+      <w:r>
+        <w:rPr>
+          <w:rFonts w:ascii="Consolas" w:hAnsi="Consolas"/>
+          <w:sz w:val="24"/>
+          <w:szCs w:val="24"/>
+        </w:rPr>
+        <w:t>git</w:t>
+      </w:r>
+      <w:proofErr w:type="spellEnd"/>
+      <w:r>
+        <w:rPr>
+          <w:rFonts w:ascii="Consolas" w:hAnsi="Consolas"/>
+          <w:sz w:val="24"/>
+          <w:szCs w:val="24"/>
+        </w:rPr>
+        <w:t xml:space="preserve"> </w:t>
+      </w:r>
+      <w:proofErr w:type="spellStart"/>
+      <w:r>
+        <w:rPr>
+          <w:rFonts w:ascii="Consolas" w:hAnsi="Consolas"/>
+          <w:sz w:val="24"/>
+          <w:szCs w:val="24"/>
+        </w:rPr>
+        <w:t>remote</w:t>
+      </w:r>
+      <w:proofErr w:type="spellEnd"/>
+      <w:r>
+        <w:rPr>
+          <w:rFonts w:ascii="Consolas" w:hAnsi="Consolas"/>
+          <w:sz w:val="24"/>
+          <w:szCs w:val="24"/>
+        </w:rPr>
+        <w:t xml:space="preserve"> </w:t>
+      </w:r>
+      <w:proofErr w:type="spellStart"/>
+      <w:r>
+        <w:rPr>
+          <w:rFonts w:ascii="Consolas" w:hAnsi="Consolas"/>
+          <w:sz w:val="24"/>
+          <w:szCs w:val="24"/>
+        </w:rPr>
+        <w:t>add</w:t>
+      </w:r>
+      <w:proofErr w:type="spellEnd"/>
+      <w:r>
+        <w:rPr>
+          <w:rFonts w:ascii="Consolas" w:hAnsi="Consolas"/>
+          <w:sz w:val="24"/>
+          <w:szCs w:val="24"/>
+        </w:rPr>
+        <w:t xml:space="preserve"> </w:t>
+      </w:r>
+      <w:proofErr w:type="spellStart"/>
+      <w:r>
+        <w:rPr>
+          <w:rFonts w:ascii="Consolas" w:hAnsi="Consolas"/>
+          <w:sz w:val="24"/>
+          <w:szCs w:val="24"/>
+        </w:rPr>
+        <w:t>origin</w:t>
+      </w:r>
+      <w:proofErr w:type="spellEnd"/>
+      <w:r>
+        <w:rPr>
+          <w:rFonts w:ascii="Consolas" w:hAnsi="Consolas"/>
+          <w:sz w:val="24"/>
+          <w:szCs w:val="24"/>
+        </w:rPr>
+        <w:t xml:space="preserve"> </w:t>
+      </w:r>
+      <w:hyperlink r:id="rId6" w:history="1">
+        <w:r>
+          <w:rPr>
+            <w:rStyle w:val="Hyperlink"/>
+            <w:rFonts w:ascii="Consolas" w:hAnsi="Consolas"/>
+            <w:sz w:val="24"/>
+            <w:szCs w:val="24"/>
+          </w:rPr>
+          <w:t>https://github.com/brunaolivieri/curso_python.git</w:t>
+        </w:r>
+      </w:hyperlink>
+      <w:r>
+        <w:rPr>
+          <w:rFonts w:ascii="Consolas" w:hAnsi="Consolas"/>
+          <w:sz w:val="24"/>
+          <w:szCs w:val="24"/>
+        </w:rPr>
+        <w:t xml:space="preserve"> (criação da variável </w:t>
+      </w:r>
+      <w:proofErr w:type="spellStart"/>
+      <w:r>
+        <w:rPr>
+          <w:rFonts w:ascii="Consolas" w:hAnsi="Consolas"/>
+          <w:sz w:val="24"/>
+          <w:szCs w:val="24"/>
+        </w:rPr>
+        <w:t>origin</w:t>
+      </w:r>
+      <w:proofErr w:type="spellEnd"/>
+      <w:r>
+        <w:rPr>
+          <w:rFonts w:ascii="Consolas" w:hAnsi="Consolas"/>
+          <w:sz w:val="24"/>
+          <w:szCs w:val="24"/>
+        </w:rPr>
+        <w:t xml:space="preserve"> com a URL do repositório)</w:t>
+      </w:r>
+    </w:p>
+    <w:p>
+      <w:pPr>
+        <w:spacing w:line="360" w:lineRule="auto"/>
+        <w:jc w:val="both"/>
+        <w:rPr>
+          <w:rFonts w:ascii="Consolas" w:hAnsi="Consolas"/>
+          <w:sz w:val="24"/>
+          <w:szCs w:val="24"/>
+        </w:rPr>
+      </w:pPr>
+      <w:proofErr w:type="spellStart"/>
+      <w:r>
+        <w:rPr>
+          <w:rFonts w:ascii="Consolas" w:hAnsi="Consolas"/>
+          <w:sz w:val="24"/>
+          <w:szCs w:val="24"/>
+        </w:rPr>
+        <w:t>fetch</w:t>
+      </w:r>
+      <w:proofErr w:type="spellEnd"/>
+      <w:r>
+        <w:rPr>
+          <w:rFonts w:ascii="Consolas" w:hAnsi="Consolas"/>
+          <w:sz w:val="24"/>
+          <w:szCs w:val="24"/>
+        </w:rPr>
+        <w:t xml:space="preserve"> – obter</w:t>
+      </w:r>
+    </w:p>
+    <w:p>
+      <w:pPr>
+        <w:spacing w:line="360" w:lineRule="auto"/>
+        <w:jc w:val="both"/>
+        <w:rPr>
+          <w:rFonts w:ascii="Consolas" w:hAnsi="Consolas"/>
+          <w:sz w:val="24"/>
+          <w:szCs w:val="24"/>
+        </w:rPr>
+      </w:pPr>
+      <w:proofErr w:type="spellStart"/>
+      <w:r>
+        <w:rPr>
+          <w:rFonts w:ascii="Consolas" w:hAnsi="Consolas"/>
+          <w:sz w:val="24"/>
+          <w:szCs w:val="24"/>
+        </w:rPr>
+        <w:t>push</w:t>
+      </w:r>
+      <w:proofErr w:type="spellEnd"/>
+      <w:r>
+        <w:rPr>
+          <w:rFonts w:ascii="Consolas" w:hAnsi="Consolas"/>
+          <w:sz w:val="24"/>
+          <w:szCs w:val="24"/>
+        </w:rPr>
+        <w:t xml:space="preserve"> – empurrar</w:t>
+      </w:r>
+    </w:p>
+    <w:p>
+      <w:pPr>
+        <w:spacing w:line="360" w:lineRule="auto"/>
+        <w:jc w:val="both"/>
+        <w:rPr>
+          <w:rFonts w:ascii="Consolas" w:hAnsi="Consolas"/>
+          <w:sz w:val="24"/>
+          <w:szCs w:val="24"/>
+        </w:rPr>
+      </w:pPr>
+      <w:proofErr w:type="spellStart"/>
+      <w:r>
+        <w:rPr>
+          <w:rFonts w:ascii="Consolas" w:hAnsi="Consolas"/>
+          <w:sz w:val="24"/>
+          <w:szCs w:val="24"/>
+        </w:rPr>
+        <w:t>git</w:t>
+      </w:r>
+      <w:proofErr w:type="spellEnd"/>
+      <w:r>
+        <w:rPr>
+          <w:rFonts w:ascii="Consolas" w:hAnsi="Consolas"/>
+          <w:sz w:val="24"/>
+          <w:szCs w:val="24"/>
+        </w:rPr>
+        <w:t xml:space="preserve"> </w:t>
+      </w:r>
+      <w:proofErr w:type="spellStart"/>
+      <w:r>
+        <w:rPr>
+          <w:rFonts w:ascii="Consolas" w:hAnsi="Consolas"/>
+          <w:sz w:val="24"/>
+          <w:szCs w:val="24"/>
+        </w:rPr>
+        <w:t>push</w:t>
+      </w:r>
+      <w:proofErr w:type="spellEnd"/>
+      <w:r>
+        <w:rPr>
+          <w:rFonts w:ascii="Consolas" w:hAnsi="Consolas"/>
+          <w:sz w:val="24"/>
+          <w:szCs w:val="24"/>
+        </w:rPr>
+        <w:t xml:space="preserve"> </w:t>
+      </w:r>
+      <w:proofErr w:type="spellStart"/>
+      <w:r>
+        <w:rPr>
+          <w:rFonts w:ascii="Consolas" w:hAnsi="Consolas"/>
+          <w:sz w:val="24"/>
+          <w:szCs w:val="24"/>
+        </w:rPr>
+        <w:t>origin</w:t>
+      </w:r>
+      <w:proofErr w:type="spellEnd"/>
+      <w:r>
+        <w:rPr>
+          <w:rFonts w:ascii="Consolas" w:hAnsi="Consolas"/>
+          <w:sz w:val="24"/>
+          <w:szCs w:val="24"/>
+        </w:rPr>
+        <w:t xml:space="preserve"> </w:t>
+      </w:r>
+      <w:proofErr w:type="spellStart"/>
+      <w:r>
+        <w:rPr>
+          <w:rFonts w:ascii="Consolas" w:hAnsi="Consolas"/>
+          <w:sz w:val="24"/>
+          <w:szCs w:val="24"/>
+        </w:rPr>
+        <w:t>master</w:t>
+      </w:r>
+      <w:proofErr w:type="spellEnd"/>
+    </w:p>
+    <w:p>
+      <w:pPr>
+        <w:spacing w:line="360" w:lineRule="auto"/>
+        <w:jc w:val="both"/>
+        <w:rPr>
+          <w:rFonts w:ascii="Consolas" w:hAnsi="Consolas"/>
+          <w:sz w:val="24"/>
+          <w:szCs w:val="24"/>
+        </w:rPr>
+      </w:pPr>
+      <w:r>
+        <w:rPr>
+          <w:rFonts w:ascii="Consolas" w:hAnsi="Consolas"/>
+          <w:sz w:val="24"/>
+          <w:szCs w:val="24"/>
+        </w:rPr>
+        <w:t>. – pasta onde está</w:t>
+      </w:r>
+    </w:p>
+    <w:p>
+      <w:pPr>
+        <w:spacing w:line="360" w:lineRule="auto"/>
+        <w:jc w:val="both"/>
+        <w:rPr>
+          <w:rFonts w:ascii="Consolas" w:hAnsi="Consolas"/>
+          <w:sz w:val="24"/>
+          <w:szCs w:val="24"/>
+        </w:rPr>
+      </w:pPr>
+      <w:r>
+        <w:rPr>
+          <w:rFonts w:ascii="Consolas" w:hAnsi="Consolas"/>
+          <w:sz w:val="24"/>
+          <w:szCs w:val="24"/>
+        </w:rPr>
+        <w:t>.. – pasta anterior</w:t>
+      </w:r>
+    </w:p>
+    <w:p>
+      <w:pPr>
+        <w:spacing w:line="360" w:lineRule="auto"/>
+        <w:jc w:val="both"/>
+        <w:rPr>
+          <w:rFonts w:ascii="Consolas" w:hAnsi="Consolas"/>
+          <w:sz w:val="24"/>
+          <w:szCs w:val="24"/>
+        </w:rPr>
+      </w:pPr>
+      <w:proofErr w:type="spellStart"/>
+      <w:r>
+        <w:rPr>
+          <w:rFonts w:ascii="Consolas" w:hAnsi="Consolas"/>
+          <w:sz w:val="24"/>
+          <w:szCs w:val="24"/>
+        </w:rPr>
+        <w:t>cd</w:t>
+      </w:r>
+      <w:proofErr w:type="spellEnd"/>
+      <w:r>
+        <w:rPr>
+          <w:rFonts w:ascii="Consolas" w:hAnsi="Consolas"/>
+          <w:sz w:val="24"/>
+          <w:szCs w:val="24"/>
+        </w:rPr>
+        <w:t xml:space="preserve"> </w:t>
+      </w:r>
+      <w:r>
+        <w:rPr>
+          <w:rFonts w:ascii="Consolas" w:hAnsi="Consolas"/>
+          <w:sz w:val="24"/>
+          <w:szCs w:val="24"/>
+        </w:rPr>
+        <w:t>.. – vai para a pasta anterior</w:t>
+      </w:r>
+    </w:p>
+    <w:p>
+      <w:pPr>
+        <w:spacing w:line="360" w:lineRule="auto"/>
+        <w:jc w:val="both"/>
+        <w:rPr>
+          <w:rFonts w:ascii="Consolas" w:hAnsi="Consolas"/>
+          <w:sz w:val="24"/>
+          <w:szCs w:val="24"/>
+        </w:rPr>
+      </w:pPr>
+      <w:proofErr w:type="spellStart"/>
+      <w:r>
+        <w:rPr>
+          <w:rFonts w:ascii="Consolas" w:hAnsi="Consolas"/>
+          <w:sz w:val="24"/>
+          <w:szCs w:val="24"/>
+        </w:rPr>
+        <w:t>md</w:t>
+      </w:r>
+      <w:proofErr w:type="spellEnd"/>
+      <w:r>
+        <w:rPr>
+          <w:rFonts w:ascii="Consolas" w:hAnsi="Consolas"/>
+          <w:sz w:val="24"/>
+          <w:szCs w:val="24"/>
+        </w:rPr>
+        <w:t xml:space="preserve"> projeto-</w:t>
+      </w:r>
+      <w:proofErr w:type="spellStart"/>
+      <w:r>
+        <w:rPr>
+          <w:rFonts w:ascii="Consolas" w:hAnsi="Consolas"/>
+          <w:sz w:val="24"/>
+          <w:szCs w:val="24"/>
+        </w:rPr>
+        <w:t>python</w:t>
+      </w:r>
+      <w:proofErr w:type="spellEnd"/>
+      <w:r>
+        <w:rPr>
+          <w:rFonts w:ascii="Consolas" w:hAnsi="Consolas"/>
+          <w:sz w:val="24"/>
+          <w:szCs w:val="24"/>
+        </w:rPr>
+        <w:t xml:space="preserve"> (criação de pasta)</w:t>
+      </w:r>
+    </w:p>
+    <w:p>
+      <w:pPr>
+        <w:spacing w:line="360" w:lineRule="auto"/>
+        <w:jc w:val="both"/>
+        <w:rPr>
+          <w:rFonts w:ascii="Consolas" w:hAnsi="Consolas"/>
+          <w:sz w:val="24"/>
+          <w:szCs w:val="24"/>
+        </w:rPr>
+      </w:pPr>
+      <w:proofErr w:type="spellStart"/>
+      <w:r>
+        <w:rPr>
+          <w:rFonts w:ascii="Consolas" w:hAnsi="Consolas"/>
+          <w:sz w:val="24"/>
+          <w:szCs w:val="24"/>
+        </w:rPr>
+        <w:t>cd</w:t>
+      </w:r>
+      <w:proofErr w:type="spellEnd"/>
+      <w:r>
+        <w:rPr>
+          <w:rFonts w:ascii="Consolas" w:hAnsi="Consolas"/>
+          <w:sz w:val="24"/>
+          <w:szCs w:val="24"/>
+        </w:rPr>
+        <w:t xml:space="preserve"> projeto-</w:t>
+      </w:r>
+      <w:proofErr w:type="spellStart"/>
+      <w:r>
+        <w:rPr>
+          <w:rFonts w:ascii="Consolas" w:hAnsi="Consolas"/>
+          <w:sz w:val="24"/>
+          <w:szCs w:val="24"/>
+        </w:rPr>
+        <w:t>python</w:t>
+      </w:r>
+      <w:proofErr w:type="spellEnd"/>
+      <w:r>
+        <w:rPr>
+          <w:rFonts w:ascii="Consolas" w:hAnsi="Consolas"/>
+          <w:sz w:val="24"/>
+          <w:szCs w:val="24"/>
+        </w:rPr>
+        <w:t xml:space="preserve"> (entrar na pasta)</w:t>
+      </w:r>
+    </w:p>
+    <w:p>
+      <w:pPr>
+        <w:spacing w:line="360" w:lineRule="auto"/>
+        <w:jc w:val="both"/>
+        <w:rPr>
+          <w:rFonts w:ascii="Consolas" w:hAnsi="Consolas"/>
+          <w:sz w:val="24"/>
+          <w:szCs w:val="24"/>
+        </w:rPr>
+      </w:pPr>
+      <w:proofErr w:type="spellStart"/>
+      <w:r>
+        <w:rPr>
+          <w:rFonts w:ascii="Consolas" w:hAnsi="Consolas"/>
+          <w:sz w:val="24"/>
+          <w:szCs w:val="24"/>
+        </w:rPr>
+        <w:t>dir</w:t>
+      </w:r>
+      <w:proofErr w:type="spellEnd"/>
+    </w:p>
+    <w:p>
+      <w:pPr>
+        <w:spacing w:line="360" w:lineRule="auto"/>
+        <w:jc w:val="both"/>
+        <w:rPr>
+          <w:rFonts w:ascii="Consolas" w:hAnsi="Consolas"/>
+          <w:sz w:val="24"/>
+          <w:szCs w:val="24"/>
+        </w:rPr>
+      </w:pPr>
+      <w:proofErr w:type="spellStart"/>
+      <w:r>
+        <w:rPr>
+          <w:rFonts w:ascii="Consolas" w:hAnsi="Consolas"/>
+          <w:sz w:val="24"/>
+          <w:szCs w:val="24"/>
+        </w:rPr>
+        <w:lastRenderedPageBreak/>
+        <w:t>git</w:t>
+      </w:r>
+      <w:proofErr w:type="spellEnd"/>
+      <w:r>
+        <w:rPr>
+          <w:rFonts w:ascii="Consolas" w:hAnsi="Consolas"/>
+          <w:sz w:val="24"/>
+          <w:szCs w:val="24"/>
+        </w:rPr>
+        <w:t xml:space="preserve"> clone </w:t>
+      </w:r>
+      <w:r>
+        <w:rPr>
+          <w:rFonts w:ascii="Consolas" w:hAnsi="Consolas"/>
+          <w:sz w:val="24"/>
+          <w:szCs w:val="24"/>
+        </w:rPr>
+        <w:t>https://github.com/brunaolivieri/curso_python.git</w:t>
+      </w:r>
+    </w:p>
+    <w:p>
+      <w:pPr>
+        <w:spacing w:line="360" w:lineRule="auto"/>
+        <w:jc w:val="both"/>
+        <w:rPr>
+          <w:rFonts w:ascii="Consolas" w:hAnsi="Consolas"/>
+          <w:sz w:val="24"/>
+          <w:szCs w:val="24"/>
+        </w:rPr>
+      </w:pPr>
+      <w:proofErr w:type="spellStart"/>
+      <w:r>
+        <w:rPr>
+          <w:rFonts w:ascii="Consolas" w:hAnsi="Consolas"/>
+          <w:sz w:val="24"/>
+          <w:szCs w:val="24"/>
+        </w:rPr>
+        <w:t>dir</w:t>
+      </w:r>
+      <w:proofErr w:type="spellEnd"/>
+    </w:p>
+    <w:p>
+      <w:pPr>
+        <w:spacing w:line="360" w:lineRule="auto"/>
+        <w:jc w:val="both"/>
+        <w:rPr>
+          <w:rFonts w:ascii="Consolas" w:hAnsi="Consolas"/>
+          <w:sz w:val="24"/>
+          <w:szCs w:val="24"/>
+        </w:rPr>
+      </w:pPr>
+      <w:bookmarkStart w:id="0" w:name="_GoBack"/>
+      <w:bookmarkEnd w:id="0"/>
     </w:p>
     <w:p>
       <w:pPr>
@@ -9063,12 +9647,74 @@
         <w:jc w:val="both"/>
         <w:rPr>
           <w:rFonts w:ascii="Consolas" w:hAnsi="Consolas"/>
-          <w:b/>
-          <w:sz w:val="24"/>
-          <w:szCs w:val="24"/>
-          <w:u w:val="single"/>
-        </w:rPr>
-      </w:pPr>
+          <w:sz w:val="24"/>
+          <w:szCs w:val="24"/>
+        </w:rPr>
+      </w:pPr>
+      <w:r>
+        <w:rPr>
+          <w:rFonts w:ascii="Consolas" w:hAnsi="Consolas"/>
+          <w:sz w:val="24"/>
+          <w:szCs w:val="24"/>
+        </w:rPr>
+        <w:t>Criar repositório.</w:t>
+      </w:r>
+    </w:p>
+    <w:p>
+      <w:pPr>
+        <w:spacing w:line="360" w:lineRule="auto"/>
+        <w:jc w:val="both"/>
+        <w:rPr>
+          <w:rFonts w:ascii="Consolas" w:hAnsi="Consolas"/>
+          <w:sz w:val="24"/>
+          <w:szCs w:val="24"/>
+        </w:rPr>
+      </w:pPr>
+      <w:r>
+        <w:rPr>
+          <w:rFonts w:ascii="Consolas" w:hAnsi="Consolas"/>
+          <w:sz w:val="24"/>
+          <w:szCs w:val="24"/>
+        </w:rPr>
+        <w:t>Copia URL.</w:t>
+      </w:r>
+    </w:p>
+    <w:p>
+      <w:pPr>
+        <w:spacing w:line="360" w:lineRule="auto"/>
+        <w:jc w:val="both"/>
+        <w:rPr>
+          <w:rFonts w:ascii="Consolas" w:hAnsi="Consolas"/>
+          <w:sz w:val="24"/>
+          <w:szCs w:val="24"/>
+        </w:rPr>
+      </w:pPr>
+      <w:r>
+        <w:rPr>
+          <w:rFonts w:ascii="Consolas" w:hAnsi="Consolas"/>
+          <w:sz w:val="24"/>
+          <w:szCs w:val="24"/>
+        </w:rPr>
+        <w:t xml:space="preserve">Colar a URL no </w:t>
+      </w:r>
+      <w:proofErr w:type="spellStart"/>
+      <w:r>
+        <w:rPr>
+          <w:rFonts w:ascii="Consolas" w:hAnsi="Consolas"/>
+          <w:sz w:val="24"/>
+          <w:szCs w:val="24"/>
+        </w:rPr>
+        <w:t>prompt</w:t>
+      </w:r>
+      <w:proofErr w:type="spellEnd"/>
+      <w:r>
+        <w:rPr>
+          <w:rFonts w:ascii="Consolas" w:hAnsi="Consolas"/>
+          <w:sz w:val="24"/>
+          <w:szCs w:val="24"/>
+        </w:rPr>
+        <w:t>.</w:t>
+      </w:r>
     </w:p>
     <w:sectPr>
       <w:pgSz w:w="11906" w:h="16838"/>
@@ -9985,6 +10631,29 @@
       <w:contextualSpacing/>
     </w:pPr>
   </w:style>
+  <w:style w:type="character" w:styleId="Hyperlink">
+    <w:name w:val="Hyperlink"/>
+    <w:basedOn w:val="Fontepargpadro"/>
+    <w:uiPriority w:val="99"/>
+    <w:unhideWhenUsed/>
+    <w:rsid w:val="00E720BE"/>
+    <w:rPr>
+      <w:color w:val="0563C1" w:themeColor="hyperlink"/>
+      <w:u w:val="single"/>
+    </w:rPr>
+  </w:style>
+  <w:style w:type="character" w:styleId="MenoPendente">
+    <w:name w:val="Unresolved Mention"/>
+    <w:basedOn w:val="Fontepargpadro"/>
+    <w:uiPriority w:val="99"/>
+    <w:semiHidden/>
+    <w:unhideWhenUsed/>
+    <w:rsid w:val="00E720BE"/>
+    <w:rPr>
+      <w:color w:val="605E5C"/>
+      <w:shd w:val="clear" w:color="auto" w:fill="E1DFDD"/>
+    </w:rPr>
+  </w:style>
 </w:styles>
 </file>
 
@@ -10288,7 +10957,7 @@
 </file>
 
 <file path=customXml/itemProps1.xml><?xml version="1.0" encoding="utf-8"?>
-<ds:datastoreItem xmlns:ds="http://schemas.openxmlformats.org/officeDocument/2006/customXml" ds:itemID="{8C5669F5-F852-4E00-A5BA-CBFB7DFADC20}">
+<ds:datastoreItem xmlns:ds="http://schemas.openxmlformats.org/officeDocument/2006/customXml" ds:itemID="{27592ECE-B7DB-4DC2-BD26-87F4C5543EAB}">
   <ds:schemaRefs>
     <ds:schemaRef ds:uri="http://schemas.openxmlformats.org/officeDocument/2006/bibliography"/>
   </ds:schemaRefs>

</xml_diff>